<commit_message>
Atualização DR e cronograma
</commit_message>
<xml_diff>
--- a/02-Projeto/01-ResolveAi/01-GRE/01-Produtos/05-DocumentoDeEspecificacaoDeRequisitos.docx
+++ b/02-Projeto/01-ResolveAi/01-GRE/01-Produtos/05-DocumentoDeEspecificacaoDeRequisitos.docx
@@ -1476,9 +1476,9 @@
       <w:r>
         <w:fldChar w:fldCharType="separate"/>
       </w:r>
-      <w:bookmarkStart w:id="0" w:name="_Toc388432856"/>
+      <w:bookmarkStart w:id="0" w:name="_Toc390225017"/>
       <w:bookmarkStart w:id="1" w:name="_Toc390225351"/>
-      <w:bookmarkStart w:id="2" w:name="_Toc390225017"/>
+      <w:bookmarkStart w:id="2" w:name="_Toc388432856"/>
       <w:bookmarkEnd w:id="0"/>
       <w:bookmarkEnd w:id="1"/>
       <w:bookmarkEnd w:id="2"/>
@@ -1508,12 +1508,6 @@
           <w:noProof/>
         </w:rPr>
         <w:instrText xml:space="preserve"> </w:instrText>
-      </w:r>
-      <w:r>
-        <w:rPr>
-          <w:rStyle w:val="Hyperlink"/>
-          <w:noProof/>
-        </w:rPr>
       </w:r>
       <w:r>
         <w:rPr>
@@ -13015,15 +13009,30 @@
       <w:r>
         <w:t xml:space="preserve">A matriz de rastreabilidade principal dos requisitos que relaciona todos os requisitos uns aos outros pode ser acessada em </w:t>
       </w:r>
-      <w:hyperlink r:id="rId12">
-        <w:r>
-          <w:rPr>
-            <w:rStyle w:val="LinkdaInternet"/>
-            <w:webHidden/>
-          </w:rPr>
-          <w:t>https://github.com/matheusscarvalho/Qualidade-SW-2017-2/blob/master/02-Projeto/01-ResolveAi/01-GRE/01-Produtos/07-Rastreabilidade.xlsx</w:t>
-        </w:r>
-      </w:hyperlink>
+      <w:r>
+        <w:fldChar w:fldCharType="begin"/>
+      </w:r>
+      <w:r>
+        <w:instrText xml:space="preserve"> HYPERLINK "</w:instrText>
+      </w:r>
+      <w:r>
+        <w:instrText>https://github.com/matheusscarvalho/Qualidade-SW-2017-2/blob/master/02-Projeto/01-ResolveAi/01-GRE/01-Produtos/08-Rastreabilidade.xlsx</w:instrText>
+      </w:r>
+      <w:r>
+        <w:instrText xml:space="preserve">" </w:instrText>
+      </w:r>
+      <w:r>
+        <w:fldChar w:fldCharType="separate"/>
+      </w:r>
+      <w:r>
+        <w:rPr>
+          <w:rStyle w:val="Hyperlink"/>
+        </w:rPr>
+        <w:t>https://github.com/matheusscarvalho/Qualidade-SW-2017-2/blob/master/02-Projeto/01-ResolveAi/01-GRE/01-Produtos/08-Rastreabilidade.xlsx</w:t>
+      </w:r>
+      <w:r>
+        <w:fldChar w:fldCharType="end"/>
+      </w:r>
       <w:r>
         <w:t>.</w:t>
       </w:r>
@@ -16705,7 +16714,7 @@
       <w:pPr>
         <w:jc w:val="left"/>
       </w:pPr>
-      <w:hyperlink r:id="rId13">
+      <w:hyperlink r:id="rId12">
         <w:r>
           <w:rPr>
             <w:rStyle w:val="LinkdaInternet"/>
@@ -17026,7 +17035,7 @@
                     </pic:cNvPicPr>
                   </pic:nvPicPr>
                   <pic:blipFill>
-                    <a:blip r:embed="rId14"/>
+                    <a:blip r:embed="rId13"/>
                     <a:stretch>
                       <a:fillRect/>
                     </a:stretch>
@@ -17048,7 +17057,7 @@
       </w:r>
     </w:p>
     <w:p>
-      <w:hyperlink r:id="rId15">
+      <w:hyperlink r:id="rId14">
         <w:r>
           <w:rPr>
             <w:rStyle w:val="LinkdaInternet"/>
@@ -17111,7 +17120,7 @@
                     </pic:cNvPicPr>
                   </pic:nvPicPr>
                   <pic:blipFill>
-                    <a:blip r:embed="rId16"/>
+                    <a:blip r:embed="rId15"/>
                     <a:stretch>
                       <a:fillRect/>
                     </a:stretch>
@@ -17146,10 +17155,6 @@
     <w:p/>
     <w:p/>
     <w:p/>
-    <w:p>
-      <w:bookmarkStart w:id="68" w:name="_GoBack"/>
-      <w:bookmarkEnd w:id="68"/>
-    </w:p>
     <w:p/>
     <w:p/>
     <w:p/>
@@ -17158,6 +17163,7 @@
     <w:p/>
     <w:p/>
     <w:p/>
+    <w:p/>
     <w:p>
       <w:pPr>
         <w:pStyle w:val="Ttulo2"/>
@@ -17167,12 +17173,12 @@
         </w:numPr>
         <w:jc w:val="center"/>
       </w:pPr>
-      <w:bookmarkStart w:id="69" w:name="_Toc498977971"/>
+      <w:bookmarkStart w:id="68" w:name="_Toc498977971"/>
       <w:r>
         <w:lastRenderedPageBreak/>
         <w:t>Anexo C – Protótipo</w:t>
       </w:r>
-      <w:bookmarkEnd w:id="69"/>
+      <w:bookmarkEnd w:id="68"/>
     </w:p>
     <w:p>
       <w:pPr>
@@ -17254,7 +17260,7 @@
                     </pic:cNvPicPr>
                   </pic:nvPicPr>
                   <pic:blipFill>
-                    <a:blip r:embed="rId17"/>
+                    <a:blip r:embed="rId16"/>
                     <a:stretch>
                       <a:fillRect/>
                     </a:stretch>
@@ -17498,7 +17504,7 @@
                     </pic:cNvPicPr>
                   </pic:nvPicPr>
                   <pic:blipFill>
-                    <a:blip r:embed="rId18"/>
+                    <a:blip r:embed="rId17"/>
                     <a:stretch>
                       <a:fillRect/>
                     </a:stretch>
@@ -17689,7 +17695,7 @@
                     </pic:cNvPicPr>
                   </pic:nvPicPr>
                   <pic:blipFill>
-                    <a:blip r:embed="rId19"/>
+                    <a:blip r:embed="rId18"/>
                     <a:stretch>
                       <a:fillRect/>
                     </a:stretch>
@@ -17788,7 +17794,12 @@
       </w:r>
       <w:proofErr w:type="gramEnd"/>
       <w:r>
-        <w:t xml:space="preserve">es) de serviço confirmarem a resolução, o usuário da Prefeitura irá acessar o problema e "Confirmar Resolução" mudando imediatamente o estado para "Solucionado" para o usuário "Cidadão" que informou o problema. Ao "Cancelar" ele sai da tela de dados do problema. </w:t>
+        <w:t>es) de serviço confirmarem a resolução, o usuário da Pre</w:t>
+      </w:r>
+      <w:bookmarkStart w:id="69" w:name="_GoBack"/>
+      <w:bookmarkEnd w:id="69"/>
+      <w:r>
+        <w:t xml:space="preserve">feitura irá acessar o problema e "Confirmar Resolução" mudando imediatamente o estado para "Solucionado" para o usuário "Cidadão" que informou o problema. Ao "Cancelar" ele sai da tela de dados do problema. </w:t>
       </w:r>
     </w:p>
     <w:p>
@@ -17890,7 +17901,7 @@
                     </pic:cNvPicPr>
                   </pic:nvPicPr>
                   <pic:blipFill>
-                    <a:blip r:embed="rId20"/>
+                    <a:blip r:embed="rId19"/>
                     <a:stretch>
                       <a:fillRect/>
                     </a:stretch>
@@ -18009,7 +18020,7 @@
       </w:r>
     </w:p>
     <w:sectPr>
-      <w:footerReference w:type="default" r:id="rId21"/>
+      <w:footerReference w:type="default" r:id="rId20"/>
       <w:pgSz w:w="11906" w:h="16838"/>
       <w:pgMar w:top="1418" w:right="1701" w:bottom="1418" w:left="1701" w:header="0" w:footer="720" w:gutter="0"/>
       <w:pgNumType w:start="1"/>
@@ -18116,7 +18127,7 @@
                             <w:rPr>
                               <w:noProof/>
                             </w:rPr>
-                            <w:t>3</w:t>
+                            <w:t>23</w:t>
                           </w:r>
                           <w:r>
                             <w:fldChar w:fldCharType="end"/>
@@ -18163,7 +18174,7 @@
                       <w:rPr>
                         <w:noProof/>
                       </w:rPr>
-                      <w:t>3</w:t>
+                      <w:t>23</w:t>
                     </w:r>
                     <w:r>
                       <w:fldChar w:fldCharType="end"/>
@@ -20975,7 +20986,7 @@
 </file>
 
 <file path=customXml/itemProps1.xml><?xml version="1.0" encoding="utf-8"?>
-<ds:datastoreItem xmlns:ds="http://schemas.openxmlformats.org/officeDocument/2006/customXml" ds:itemID="{92CCB0A5-25F7-4859-8895-7CEC384BA77D}">
+<ds:datastoreItem xmlns:ds="http://schemas.openxmlformats.org/officeDocument/2006/customXml" ds:itemID="{DE5B7F0F-1E53-4A69-B93C-176777F3A734}">
   <ds:schemaRefs>
     <ds:schemaRef ds:uri="http://schemas.openxmlformats.org/officeDocument/2006/bibliography"/>
   </ds:schemaRefs>

</xml_diff>